<commit_message>
Update zu Theorie nach Gruppenbesprechung
</commit_message>
<xml_diff>
--- a/Blatt02/Theorie/2 Übungsblatt Theorie.docx
+++ b/Blatt02/Theorie/2 Übungsblatt Theorie.docx
@@ -54,49 +54,7 @@
           <w:rFonts w:eastAsia="Times New Roman" w:cstheme="minorHAnsi"/>
           <w:b/>
         </w:rPr>
-        <w:t>a)  Erkl</w:t>
-      </w:r>
-      <w:r>
-        <w:rPr>
-          <w:rFonts w:eastAsia="Times New Roman" w:cstheme="minorHAnsi"/>
-          <w:b/>
-        </w:rPr>
-        <w:t>ä</w:t>
-      </w:r>
-      <w:r>
-        <w:rPr>
-          <w:rFonts w:eastAsia="Times New Roman" w:cstheme="minorHAnsi"/>
-          <w:b/>
-        </w:rPr>
-        <w:t>ren Sie, was Prozesse sind und wof</w:t>
-      </w:r>
-      <w:r>
-        <w:rPr>
-          <w:rFonts w:eastAsia="Times New Roman" w:cstheme="minorHAnsi"/>
-          <w:b/>
-        </w:rPr>
-        <w:t>ü</w:t>
-      </w:r>
-      <w:r>
-        <w:rPr>
-          <w:rFonts w:eastAsia="Times New Roman" w:cstheme="minorHAnsi"/>
-          <w:b/>
-        </w:rPr>
-        <w:t>r sie ben</w:t>
-      </w:r>
-      <w:r>
-        <w:rPr>
-          <w:rFonts w:eastAsia="Times New Roman" w:cstheme="minorHAnsi"/>
-          <w:b/>
-        </w:rPr>
-        <w:t>öt</w:t>
-      </w:r>
-      <w:r>
-        <w:rPr>
-          <w:rFonts w:eastAsia="Times New Roman" w:cstheme="minorHAnsi"/>
-          <w:b/>
-        </w:rPr>
-        <w:t xml:space="preserve">igt werden. Gehen Sie dabei auf die Aussage </w:t>
+        <w:t xml:space="preserve">a)  Erklären Sie, was Prozesse sind und wofür sie benötigt werden. Gehen Sie dabei auf die Aussage </w:t>
       </w:r>
     </w:p>
     <w:p>
@@ -130,69 +88,71 @@
         <w:ind w:left="720"/>
         <w:rPr>
           <w:rFonts w:eastAsia="Times New Roman" w:cstheme="minorHAnsi"/>
-        </w:rPr>
-      </w:pPr>
-      <w:r>
-        <w:rPr>
-          <w:rFonts w:eastAsia="Times New Roman" w:cstheme="minorHAnsi"/>
-        </w:rPr>
-        <w:t xml:space="preserve">Prozesse sind </w:t>
-      </w:r>
-      <w:r>
-        <w:rPr>
-          <w:rFonts w:cstheme="minorHAnsi"/>
+          <w:b/>
+        </w:rPr>
+      </w:pPr>
+      <w:r>
+        <w:rPr>
+          <w:rFonts w:eastAsia="Times New Roman" w:cstheme="minorHAnsi"/>
+        </w:rPr>
+        <w:t>Ein Prozess ist eine Instanziierung eines Programms für die Ausführung innerhalb eines Rechensystems. Prozesse sind dynamisch, da sie zum Beispiel von unterschiedlichen Systemen auf unterschiedliche Arten ausgeführt werden.</w:t>
+      </w:r>
+    </w:p>
+    <w:p>
+      <w:pPr>
+        <w:spacing w:before="100" w:beforeAutospacing="1" w:after="100" w:afterAutospacing="1"/>
+        <w:ind w:left="720"/>
+        <w:rPr>
+          <w:rFonts w:eastAsia="Times New Roman" w:cstheme="minorHAnsi"/>
+        </w:rPr>
+      </w:pPr>
+      <w:r>
+        <w:rPr>
+          <w:rFonts w:eastAsia="Times New Roman" w:cstheme="minorHAnsi"/>
+        </w:rPr>
+        <w:t>Prozesse werden benötigt, um ein Programm auf dem jeweiligen Rechensystem ausführen zu können. Um auf die Aussage „Prozesse sind instanziierte Programme“ einzugehen, treffen wir folgende Aussage: Ein Prozess entsteht genau dann, wenn ein Befehl eines Programmes von dem Prozessor ausgeführt wird.</w:t>
+      </w:r>
+    </w:p>
+    <w:p>
+      <w:pPr>
+        <w:ind w:left="720"/>
+        <w:rPr>
+          <w:rFonts w:eastAsia="Times New Roman" w:cstheme="minorHAnsi"/>
           <w:sz w:val="22"/>
           <w:szCs w:val="22"/>
         </w:rPr>
-        <w:t>dynamische Objekte, die sequentielle Aktivitäten in einem System repräsentieren</w:t>
-      </w:r>
-      <w:r>
-        <w:rPr>
-          <w:rFonts w:cstheme="minorHAnsi"/>
-          <w:sz w:val="22"/>
-          <w:szCs w:val="22"/>
-        </w:rPr>
-        <w:t xml:space="preserve">. Prozesse </w:t>
-      </w:r>
-      <w:r>
-        <w:rPr>
-          <w:rFonts w:cstheme="minorHAnsi"/>
-          <w:sz w:val="22"/>
-          <w:szCs w:val="22"/>
-        </w:rPr>
-        <w:t xml:space="preserve">gelten als </w:t>
-      </w:r>
-      <w:r>
-        <w:rPr>
-          <w:rFonts w:cstheme="minorHAnsi"/>
-          <w:sz w:val="22"/>
-          <w:szCs w:val="22"/>
-        </w:rPr>
-        <w:t xml:space="preserve">Beschreibungseinheit von System- und Anwendungsprogrammen und </w:t>
-      </w:r>
-      <w:r>
-        <w:rPr>
-          <w:rFonts w:cstheme="minorHAnsi"/>
-          <w:sz w:val="22"/>
-          <w:szCs w:val="22"/>
-        </w:rPr>
-        <w:t>sind somit auch eine:</w:t>
-      </w:r>
-      <w:r>
-        <w:rPr>
-          <w:rFonts w:cstheme="minorHAnsi"/>
-          <w:sz w:val="22"/>
-          <w:szCs w:val="22"/>
-        </w:rPr>
-        <w:t xml:space="preserve"> `Instanz eines Programmes´</w:t>
-      </w:r>
-      <w:r>
-        <w:rPr>
-          <w:rFonts w:cstheme="minorHAnsi"/>
-          <w:sz w:val="22"/>
-          <w:szCs w:val="22"/>
-        </w:rPr>
-        <w:t xml:space="preserve">. </w:t>
+      </w:pPr>
+      <w:r>
+        <w:rPr>
+          <w:rFonts w:eastAsia="Times New Roman" w:cstheme="minorHAnsi"/>
+        </w:rPr>
+        <w:t xml:space="preserve">Quelle: </w:t>
+      </w:r>
+      <w:r>
+        <w:rPr>
+          <w:rFonts w:eastAsia="Times New Roman" w:cstheme="minorHAnsi"/>
+          <w:color w:val="24292E"/>
+          <w:shd w:val="clear" w:color="auto" w:fill="FFFFFF"/>
+        </w:rPr>
+        <w:t xml:space="preserve">Christian </w:t>
+      </w:r>
+      <w:proofErr w:type="spellStart"/>
+      <w:r>
+        <w:rPr>
+          <w:rFonts w:eastAsia="Times New Roman" w:cstheme="minorHAnsi"/>
+          <w:color w:val="24292E"/>
+          <w:shd w:val="clear" w:color="auto" w:fill="FFFFFF"/>
+        </w:rPr>
+        <w:t>Ullenboom</w:t>
+      </w:r>
+      <w:proofErr w:type="spellEnd"/>
+      <w:r>
+        <w:rPr>
+          <w:rFonts w:eastAsia="Times New Roman" w:cstheme="minorHAnsi"/>
+          <w:color w:val="24292E"/>
+          <w:shd w:val="clear" w:color="auto" w:fill="FFFFFF"/>
+        </w:rPr>
+        <w:t>: Java ist auch eine Insel. Einführung, Ausbildung, Praxis. 11., aktualisierte und überarbeitete Auflage, Galileo Computing: Bonn, 2014, S. 902.</w:t>
       </w:r>
     </w:p>
     <w:p>
@@ -212,21 +172,7 @@
           <w:rFonts w:eastAsia="Times New Roman" w:cstheme="minorHAnsi"/>
           <w:b/>
         </w:rPr>
-        <w:t>b)  Erkl</w:t>
-      </w:r>
-      <w:r>
-        <w:rPr>
-          <w:rFonts w:eastAsia="Times New Roman" w:cstheme="minorHAnsi"/>
-          <w:b/>
-        </w:rPr>
-        <w:t>ä</w:t>
-      </w:r>
-      <w:r>
-        <w:rPr>
-          <w:rFonts w:eastAsia="Times New Roman" w:cstheme="minorHAnsi"/>
-          <w:b/>
-        </w:rPr>
-        <w:t xml:space="preserve">ren Sie die Begriffe </w:t>
+        <w:t xml:space="preserve">b)  Erklären Sie die Begriffe </w:t>
       </w:r>
       <w:r>
         <w:rPr>
@@ -235,7 +181,14 @@
           <w:i/>
           <w:iCs/>
         </w:rPr>
-        <w:t>Parallelit</w:t>
+        <w:t xml:space="preserve">Parallelität </w:t>
+      </w:r>
+      <w:r>
+        <w:rPr>
+          <w:rFonts w:eastAsia="Times New Roman" w:cstheme="minorHAnsi"/>
+          <w:b/>
+        </w:rPr>
+        <w:t xml:space="preserve">und </w:t>
       </w:r>
       <w:r>
         <w:rPr>
@@ -244,50 +197,7 @@
           <w:i/>
           <w:iCs/>
         </w:rPr>
-        <w:t>ä</w:t>
-      </w:r>
-      <w:r>
-        <w:rPr>
-          <w:rFonts w:eastAsia="Times New Roman" w:cstheme="minorHAnsi"/>
-          <w:b/>
-          <w:i/>
-          <w:iCs/>
-        </w:rPr>
-        <w:t xml:space="preserve">t </w:t>
-      </w:r>
-      <w:r>
-        <w:rPr>
-          <w:rFonts w:eastAsia="Times New Roman" w:cstheme="minorHAnsi"/>
-          <w:b/>
-        </w:rPr>
-        <w:t xml:space="preserve">und </w:t>
-      </w:r>
-      <w:r>
-        <w:rPr>
-          <w:rFonts w:eastAsia="Times New Roman" w:cstheme="minorHAnsi"/>
-          <w:b/>
-          <w:i/>
-          <w:iCs/>
-        </w:rPr>
-        <w:t>Nebenl</w:t>
-      </w:r>
-      <w:r>
-        <w:rPr>
-          <w:rFonts w:eastAsia="Times New Roman" w:cstheme="minorHAnsi"/>
-          <w:b/>
-          <w:i/>
-          <w:iCs/>
-        </w:rPr>
-        <w:t>ä</w:t>
-      </w:r>
-      <w:r>
-        <w:rPr>
-          <w:rFonts w:eastAsia="Times New Roman" w:cstheme="minorHAnsi"/>
-          <w:b/>
-          <w:i/>
-          <w:iCs/>
-        </w:rPr>
-        <w:t>ufigkeit</w:t>
+        <w:t>Nebenläufigkeit</w:t>
       </w:r>
       <w:r>
         <w:rPr>
@@ -309,21 +219,71 @@
         <w:rPr>
           <w:rFonts w:eastAsia="Times New Roman" w:cstheme="minorHAnsi"/>
         </w:rPr>
-        <w:t>Parallelität in Prozess Abläufen geschieht dann, wenn Prozesse miteinander verzahnt werden. Dies bedeutet, dass wirklich gleichzeitig mehrere Prozesse auf verschiedenen Kernen (</w:t>
-      </w:r>
-      <w:proofErr w:type="spellStart"/>
-      <w:r>
-        <w:rPr>
-          <w:rFonts w:eastAsia="Times New Roman" w:cstheme="minorHAnsi"/>
-        </w:rPr>
-        <w:t>CPU´s</w:t>
-      </w:r>
-      <w:proofErr w:type="spellEnd"/>
-      <w:r>
-        <w:rPr>
-          <w:rFonts w:eastAsia="Times New Roman" w:cstheme="minorHAnsi"/>
-        </w:rPr>
-        <w:t>) ausgeführt werden können und somit parallel zu einander laufen.</w:t>
+        <w:t>Parallelität:</w:t>
+      </w:r>
+    </w:p>
+    <w:p>
+      <w:pPr>
+        <w:pStyle w:val="ListParagraph"/>
+        <w:numPr>
+          <w:ilvl w:val="1"/>
+          <w:numId w:val="1"/>
+        </w:numPr>
+        <w:spacing w:before="100" w:beforeAutospacing="1" w:after="100" w:afterAutospacing="1"/>
+        <w:rPr>
+          <w:rFonts w:eastAsia="Times New Roman" w:cstheme="minorHAnsi"/>
+        </w:rPr>
+      </w:pPr>
+      <w:r>
+        <w:rPr>
+          <w:rFonts w:eastAsia="Times New Roman" w:cstheme="minorHAnsi"/>
+        </w:rPr>
+        <w:t>Voraussetzung für mehrere Prozesse</w:t>
+      </w:r>
+    </w:p>
+    <w:p>
+      <w:pPr>
+        <w:pStyle w:val="ListParagraph"/>
+        <w:numPr>
+          <w:ilvl w:val="1"/>
+          <w:numId w:val="1"/>
+        </w:numPr>
+        <w:spacing w:before="100" w:beforeAutospacing="1" w:after="100" w:afterAutospacing="1"/>
+        <w:rPr>
+          <w:rFonts w:eastAsia="Times New Roman" w:cstheme="minorHAnsi"/>
+        </w:rPr>
+      </w:pPr>
+      <w:r>
+        <w:rPr>
+          <w:rFonts w:eastAsia="Times New Roman" w:cstheme="minorHAnsi"/>
+        </w:rPr>
+        <w:t>Jedem Prozess wird eine Prozessor zugewiesen</w:t>
+      </w:r>
+    </w:p>
+    <w:p>
+      <w:pPr>
+        <w:pStyle w:val="ListParagraph"/>
+        <w:numPr>
+          <w:ilvl w:val="1"/>
+          <w:numId w:val="1"/>
+        </w:numPr>
+        <w:spacing w:before="100" w:beforeAutospacing="1" w:after="100" w:afterAutospacing="1"/>
+        <w:rPr>
+          <w:rFonts w:eastAsia="Times New Roman" w:cstheme="minorHAnsi"/>
+        </w:rPr>
+      </w:pPr>
+      <w:r>
+        <w:rPr>
+          <w:rFonts w:eastAsia="Times New Roman" w:cstheme="minorHAnsi"/>
+          <w:u w:val="single"/>
+        </w:rPr>
+        <w:t>Daraus folgt:</w:t>
+      </w:r>
+      <w:r>
+        <w:rPr>
+          <w:rFonts w:eastAsia="Times New Roman" w:cstheme="minorHAnsi"/>
+        </w:rPr>
+        <w:t xml:space="preserve"> mehrere Prozesse werden zur gleichen Zeit ausgeführt</w:t>
       </w:r>
     </w:p>
     <w:p>
@@ -338,22 +298,194 @@
         <w:rPr>
           <w:rFonts w:eastAsia="Times New Roman" w:cstheme="minorHAnsi"/>
         </w:rPr>
-        <w:t>Nebenläufigkeit beschreibt den sequentiellen Programm Ablauf. Dies bedeutet, dass Programme als parallel laufend erscheinen können, in Wirklichkeit wechseln sich jedoch die verschiedenen Prozesse in</w:t>
-      </w:r>
-      <w:r>
-        <w:rPr>
-          <w:rFonts w:eastAsia="Times New Roman" w:cstheme="minorHAnsi"/>
-        </w:rPr>
-        <w:t xml:space="preserve">nerhalb in ihrer Laufzeit ab. Dies führt dazu, das Prozesse als parallel laufend erscheinen könnten, obwohl diese aber nur sequentiell laufen. </w:t>
-      </w:r>
-      <w:r>
-        <w:rPr>
-          <w:rFonts w:eastAsia="Times New Roman" w:cstheme="minorHAnsi"/>
-        </w:rPr>
-        <w:t xml:space="preserve"> </w:t>
-      </w:r>
-      <w:bookmarkStart w:id="0" w:name="_GoBack"/>
-      <w:bookmarkEnd w:id="0"/>
+        <w:t>Nebenläufigkeit:</w:t>
+      </w:r>
+    </w:p>
+    <w:p>
+      <w:pPr>
+        <w:pStyle w:val="ListParagraph"/>
+        <w:numPr>
+          <w:ilvl w:val="1"/>
+          <w:numId w:val="1"/>
+        </w:numPr>
+        <w:spacing w:before="100" w:beforeAutospacing="1" w:after="100" w:afterAutospacing="1"/>
+        <w:rPr>
+          <w:rFonts w:eastAsia="Times New Roman" w:cstheme="minorHAnsi"/>
+        </w:rPr>
+      </w:pPr>
+      <w:r>
+        <w:rPr>
+          <w:rFonts w:eastAsia="Times New Roman" w:cstheme="minorHAnsi"/>
+        </w:rPr>
+        <w:t>Um den Prozessor voll auszulasten und bei dem Benutzer den Eindruck zu erwecken, dass Prozesse gleichzeitig ablaufen, werden verschiedene Prozesse verzahnt ausgeführt (</w:t>
+      </w:r>
+      <w:proofErr w:type="spellStart"/>
+      <w:r>
+        <w:rPr>
+          <w:rFonts w:eastAsia="Times New Roman" w:cstheme="minorHAnsi"/>
+        </w:rPr>
+        <w:t>resign</w:t>
+      </w:r>
+      <w:proofErr w:type="spellEnd"/>
+      <w:r>
+        <w:rPr>
+          <w:rFonts w:eastAsia="Times New Roman" w:cstheme="minorHAnsi"/>
+        </w:rPr>
+        <w:t>)</w:t>
+      </w:r>
+    </w:p>
+    <w:p>
+      <w:pPr>
+        <w:pStyle w:val="ListParagraph"/>
+        <w:numPr>
+          <w:ilvl w:val="1"/>
+          <w:numId w:val="1"/>
+        </w:numPr>
+        <w:spacing w:before="100" w:beforeAutospacing="1" w:after="100" w:afterAutospacing="1"/>
+        <w:rPr>
+          <w:rFonts w:eastAsia="Times New Roman" w:cstheme="minorHAnsi"/>
+        </w:rPr>
+      </w:pPr>
+      <w:r>
+        <w:rPr>
+          <w:rFonts w:eastAsia="Times New Roman" w:cstheme="minorHAnsi"/>
+        </w:rPr>
+        <w:t>Unterbrechung (block) eines laufenden Prozesses (</w:t>
+      </w:r>
+      <w:r>
+        <w:rPr>
+          <w:rFonts w:eastAsia="Times New Roman" w:cstheme="minorHAnsi"/>
+        </w:rPr>
+        <w:t xml:space="preserve">z.B. Hardware Interrupt) führt zur Ausführung eines anderen Teilprozesses bis ein weiterer Prozess aufgenommen wird. </w:t>
+      </w:r>
+    </w:p>
+    <w:p>
+      <w:pPr>
+        <w:pStyle w:val="ListParagraph"/>
+        <w:spacing w:before="100" w:beforeAutospacing="1" w:after="100" w:afterAutospacing="1"/>
+        <w:ind w:left="1440"/>
+        <w:rPr>
+          <w:rFonts w:eastAsia="Times New Roman" w:cstheme="minorHAnsi"/>
+        </w:rPr>
+      </w:pPr>
+    </w:p>
+    <w:p>
+      <w:pPr>
+        <w:ind w:firstLine="720"/>
+        <w:rPr>
+          <w:rFonts w:eastAsia="Times New Roman" w:cstheme="minorHAnsi"/>
+          <w:color w:val="24292E"/>
+          <w:shd w:val="clear" w:color="auto" w:fill="FFFFFF"/>
+        </w:rPr>
+      </w:pPr>
+      <w:r>
+        <w:rPr>
+          <w:rFonts w:eastAsia="Times New Roman" w:cstheme="minorHAnsi"/>
+        </w:rPr>
+        <w:t xml:space="preserve">Quelle: </w:t>
+      </w:r>
+      <w:r>
+        <w:rPr>
+          <w:rFonts w:eastAsia="Times New Roman" w:cstheme="minorHAnsi"/>
+          <w:color w:val="24292E"/>
+          <w:shd w:val="clear" w:color="auto" w:fill="FFFFFF"/>
+        </w:rPr>
+        <w:t xml:space="preserve">Foliensatz Prozesse </w:t>
+      </w:r>
+      <w:proofErr w:type="spellStart"/>
+      <w:r>
+        <w:rPr>
+          <w:rFonts w:eastAsia="Times New Roman" w:cstheme="minorHAnsi"/>
+          <w:color w:val="24292E"/>
+          <w:shd w:val="clear" w:color="auto" w:fill="FFFFFF"/>
+        </w:rPr>
+        <w:t>Kao</w:t>
+      </w:r>
+      <w:proofErr w:type="spellEnd"/>
+      <w:r>
+        <w:rPr>
+          <w:rFonts w:eastAsia="Times New Roman" w:cstheme="minorHAnsi"/>
+          <w:color w:val="24292E"/>
+          <w:shd w:val="clear" w:color="auto" w:fill="FFFFFF"/>
+        </w:rPr>
+        <w:t>/</w:t>
+      </w:r>
+      <w:proofErr w:type="spellStart"/>
+      <w:r>
+        <w:rPr>
+          <w:rFonts w:eastAsia="Times New Roman" w:cstheme="minorHAnsi"/>
+          <w:color w:val="24292E"/>
+          <w:shd w:val="clear" w:color="auto" w:fill="FFFFFF"/>
+        </w:rPr>
+        <w:t>Nordholdz</w:t>
+      </w:r>
+      <w:proofErr w:type="spellEnd"/>
+      <w:r>
+        <w:rPr>
+          <w:rFonts w:eastAsia="Times New Roman" w:cstheme="minorHAnsi"/>
+          <w:color w:val="24292E"/>
+          <w:shd w:val="clear" w:color="auto" w:fill="FFFFFF"/>
+        </w:rPr>
+        <w:t xml:space="preserve"> (Folie 12)</w:t>
+      </w:r>
+    </w:p>
+    <w:p>
+      <w:pPr>
+        <w:ind w:firstLine="720"/>
+        <w:rPr>
+          <w:rFonts w:eastAsia="Times New Roman" w:cstheme="minorHAnsi"/>
+          <w:color w:val="24292E"/>
+          <w:shd w:val="clear" w:color="auto" w:fill="FFFFFF"/>
+        </w:rPr>
+      </w:pPr>
+    </w:p>
+    <w:p>
+      <w:pPr>
+        <w:ind w:firstLine="720"/>
+        <w:rPr>
+          <w:rFonts w:eastAsia="Times New Roman" w:cstheme="minorHAnsi"/>
+          <w:color w:val="24292E"/>
+          <w:shd w:val="clear" w:color="auto" w:fill="FFFFFF"/>
+        </w:rPr>
+      </w:pPr>
+    </w:p>
+    <w:p>
+      <w:pPr>
+        <w:ind w:firstLine="720"/>
+        <w:rPr>
+          <w:rFonts w:eastAsia="Times New Roman" w:cstheme="minorHAnsi"/>
+          <w:color w:val="24292E"/>
+          <w:shd w:val="clear" w:color="auto" w:fill="FFFFFF"/>
+        </w:rPr>
+      </w:pPr>
+    </w:p>
+    <w:p>
+      <w:pPr>
+        <w:ind w:firstLine="720"/>
+        <w:rPr>
+          <w:rFonts w:eastAsia="Times New Roman" w:cstheme="minorHAnsi"/>
+          <w:color w:val="24292E"/>
+          <w:shd w:val="clear" w:color="auto" w:fill="FFFFFF"/>
+        </w:rPr>
+      </w:pPr>
+    </w:p>
+    <w:p>
+      <w:pPr>
+        <w:ind w:firstLine="720"/>
+        <w:rPr>
+          <w:rFonts w:eastAsia="Times New Roman" w:cstheme="minorHAnsi"/>
+          <w:color w:val="24292E"/>
+          <w:shd w:val="clear" w:color="auto" w:fill="FFFFFF"/>
+        </w:rPr>
+      </w:pPr>
+    </w:p>
+    <w:p>
+      <w:pPr>
+        <w:ind w:firstLine="720"/>
+        <w:rPr>
+          <w:rFonts w:eastAsia="Times New Roman" w:cstheme="minorHAnsi"/>
+        </w:rPr>
+      </w:pPr>
     </w:p>
     <w:p>
       <w:pPr>
@@ -372,21 +504,8 @@
           <w:rFonts w:eastAsia="Times New Roman" w:cstheme="minorHAnsi"/>
           <w:b/>
         </w:rPr>
-        <w:t>c)  Nennen Sie zwei Ereignisse, die eine Prozessumschaltung zur Folge haben und erkl</w:t>
-      </w:r>
-      <w:r>
-        <w:rPr>
-          <w:rFonts w:eastAsia="Times New Roman" w:cstheme="minorHAnsi"/>
-          <w:b/>
-        </w:rPr>
-        <w:t>ä</w:t>
-      </w:r>
-      <w:r>
-        <w:rPr>
-          <w:rFonts w:eastAsia="Times New Roman" w:cstheme="minorHAnsi"/>
-          <w:b/>
-        </w:rPr>
-        <w:t xml:space="preserve">ren Sie, wie dieses Umschalten realisiert wird. Gehen Sie dabei auch auf den Begriff </w:t>
+        <w:lastRenderedPageBreak/>
+        <w:t xml:space="preserve">c)  Nennen Sie zwei Ereignisse, die eine Prozessumschaltung zur Folge haben und erklären Sie, wie dieses Umschalten realisiert wird. Gehen Sie dabei auch auf den Begriff </w:t>
       </w:r>
       <w:r>
         <w:rPr>
@@ -411,6 +530,166 @@
           <w:b/>
         </w:rPr>
         <w:t xml:space="preserve"> Control Block“ (PCB) ein. (0,2 Punkte) </w:t>
+      </w:r>
+    </w:p>
+    <w:p>
+      <w:pPr>
+        <w:spacing w:before="100" w:beforeAutospacing="1" w:after="100" w:afterAutospacing="1"/>
+        <w:ind w:left="720"/>
+        <w:rPr>
+          <w:rFonts w:eastAsia="Times New Roman" w:cstheme="minorHAnsi"/>
+        </w:rPr>
+      </w:pPr>
+      <w:r>
+        <w:rPr>
+          <w:rFonts w:eastAsia="Times New Roman" w:cstheme="minorHAnsi"/>
+        </w:rPr>
+        <w:t>Mögliche Ereignisse für Prozessumschaltung:</w:t>
+      </w:r>
+    </w:p>
+    <w:p>
+      <w:pPr>
+        <w:pStyle w:val="ListParagraph"/>
+        <w:numPr>
+          <w:ilvl w:val="1"/>
+          <w:numId w:val="1"/>
+        </w:numPr>
+        <w:spacing w:before="100" w:beforeAutospacing="1" w:after="100" w:afterAutospacing="1"/>
+        <w:rPr>
+          <w:rFonts w:eastAsia="Times New Roman" w:cstheme="minorHAnsi"/>
+        </w:rPr>
+      </w:pPr>
+      <w:r>
+        <w:rPr>
+          <w:rFonts w:eastAsia="Times New Roman" w:cstheme="minorHAnsi"/>
+        </w:rPr>
+        <w:t>Zeitscheibe verbraucht</w:t>
+      </w:r>
+    </w:p>
+    <w:p>
+      <w:pPr>
+        <w:pStyle w:val="ListParagraph"/>
+        <w:numPr>
+          <w:ilvl w:val="1"/>
+          <w:numId w:val="1"/>
+        </w:numPr>
+        <w:spacing w:before="100" w:beforeAutospacing="1" w:after="100" w:afterAutospacing="1"/>
+        <w:rPr>
+          <w:rFonts w:eastAsia="Times New Roman" w:cstheme="minorHAnsi"/>
+        </w:rPr>
+      </w:pPr>
+      <w:r>
+        <w:rPr>
+          <w:rFonts w:eastAsia="Times New Roman" w:cstheme="minorHAnsi"/>
+        </w:rPr>
+        <w:t>Blockierender Systemaufruf</w:t>
+      </w:r>
+    </w:p>
+    <w:p>
+      <w:pPr>
+        <w:pStyle w:val="ListParagraph"/>
+        <w:spacing w:before="100" w:beforeAutospacing="1" w:after="100" w:afterAutospacing="1"/>
+        <w:ind w:left="1440"/>
+        <w:rPr>
+          <w:rFonts w:eastAsia="Times New Roman" w:cstheme="minorHAnsi"/>
+        </w:rPr>
+      </w:pPr>
+    </w:p>
+    <w:p>
+      <w:pPr>
+        <w:pStyle w:val="ListParagraph"/>
+        <w:spacing w:before="100" w:beforeAutospacing="1" w:after="100" w:afterAutospacing="1"/>
+        <w:rPr>
+          <w:rFonts w:eastAsia="Times New Roman" w:cstheme="minorHAnsi"/>
+        </w:rPr>
+      </w:pPr>
+      <w:r>
+        <w:rPr>
+          <w:rFonts w:eastAsia="Times New Roman" w:cstheme="minorHAnsi"/>
+        </w:rPr>
+        <w:t xml:space="preserve">Das Umschalten wird realisiert, indem die Registerinhalte des laufenden Prozesses im PCB abgespeichert werden (inklusive Befehlszähler und Stelle an dem der jeweilige Prozess unterbrochen wurde). </w:t>
+      </w:r>
+    </w:p>
+    <w:p>
+      <w:pPr>
+        <w:pStyle w:val="ListParagraph"/>
+        <w:spacing w:before="100" w:beforeAutospacing="1" w:after="100" w:afterAutospacing="1"/>
+        <w:rPr>
+          <w:rFonts w:eastAsia="Times New Roman" w:cstheme="minorHAnsi"/>
+        </w:rPr>
+      </w:pPr>
+      <w:r>
+        <w:rPr>
+          <w:rFonts w:eastAsia="Times New Roman" w:cstheme="minorHAnsi"/>
+        </w:rPr>
+        <w:t xml:space="preserve">Danach wird der Prozesszustand auf blockiert gestellt. Sobald der Prozess wieder zum Laufen gebracht wird, werden Inhalte aus dem PCB gelesen und der Prozessorzustand auf laufen gesetzt. Fortsetzung des Befehls an hinterlegter Stelle im PCB. </w:t>
+      </w:r>
+    </w:p>
+    <w:p>
+      <w:pPr>
+        <w:pStyle w:val="ListParagraph"/>
+        <w:spacing w:before="100" w:beforeAutospacing="1" w:after="100" w:afterAutospacing="1"/>
+        <w:rPr>
+          <w:rFonts w:eastAsia="Times New Roman" w:cstheme="minorHAnsi"/>
+        </w:rPr>
+      </w:pPr>
+    </w:p>
+    <w:p>
+      <w:pPr>
+        <w:ind w:firstLine="360"/>
+        <w:rPr>
+          <w:rFonts w:ascii="Times New Roman" w:eastAsia="Times New Roman" w:hAnsi="Times New Roman" w:cs="Times New Roman"/>
+        </w:rPr>
+      </w:pPr>
+      <w:r>
+        <w:rPr>
+          <w:rFonts w:eastAsia="Times New Roman" w:cstheme="minorHAnsi"/>
+        </w:rPr>
+        <w:t xml:space="preserve">Quelle: </w:t>
+      </w:r>
+      <w:r>
+        <w:rPr>
+          <w:rFonts w:eastAsia="Times New Roman" w:cstheme="minorHAnsi"/>
+          <w:color w:val="24292E"/>
+          <w:shd w:val="clear" w:color="auto" w:fill="FFFFFF"/>
+        </w:rPr>
+        <w:t xml:space="preserve">Foliensatz Prozesse </w:t>
+      </w:r>
+      <w:proofErr w:type="spellStart"/>
+      <w:r>
+        <w:rPr>
+          <w:rFonts w:eastAsia="Times New Roman" w:cstheme="minorHAnsi"/>
+          <w:color w:val="24292E"/>
+          <w:shd w:val="clear" w:color="auto" w:fill="FFFFFF"/>
+        </w:rPr>
+        <w:t>Kao</w:t>
+      </w:r>
+      <w:proofErr w:type="spellEnd"/>
+      <w:r>
+        <w:rPr>
+          <w:rFonts w:eastAsia="Times New Roman" w:cstheme="minorHAnsi"/>
+          <w:color w:val="24292E"/>
+          <w:shd w:val="clear" w:color="auto" w:fill="FFFFFF"/>
+        </w:rPr>
+        <w:t>/</w:t>
+      </w:r>
+      <w:proofErr w:type="spellStart"/>
+      <w:r>
+        <w:rPr>
+          <w:rFonts w:eastAsia="Times New Roman" w:cstheme="minorHAnsi"/>
+          <w:color w:val="24292E"/>
+          <w:shd w:val="clear" w:color="auto" w:fill="FFFFFF"/>
+        </w:rPr>
+        <w:t>Nordholdz</w:t>
+      </w:r>
+      <w:proofErr w:type="spellEnd"/>
+      <w:r>
+        <w:rPr>
+          <w:rFonts w:eastAsia="Times New Roman" w:cstheme="minorHAnsi"/>
+          <w:color w:val="24292E"/>
+          <w:shd w:val="clear" w:color="auto" w:fill="FFFFFF"/>
+        </w:rPr>
+        <w:t xml:space="preserve"> (Folie 18)</w:t>
       </w:r>
     </w:p>
     <w:p>
@@ -436,35 +715,222 @@
     <w:p>
       <w:pPr>
         <w:spacing w:before="100" w:beforeAutospacing="1" w:after="100" w:afterAutospacing="1"/>
-        <w:rPr>
-          <w:rFonts w:eastAsia="Times New Roman" w:cstheme="minorHAnsi"/>
-          <w:b/>
-        </w:rPr>
-      </w:pPr>
-      <w:r>
+        <w:ind w:left="720"/>
+        <w:rPr>
+          <w:rFonts w:eastAsia="Times New Roman" w:cstheme="minorHAnsi"/>
+        </w:rPr>
+      </w:pPr>
+      <w:r>
+        <w:rPr>
+          <w:rFonts w:eastAsia="Times New Roman" w:cstheme="minorHAnsi"/>
+        </w:rPr>
+        <w:t>Ein Prozess besteht aus mindestens einem User-Level Thread.</w:t>
+      </w:r>
+    </w:p>
+    <w:p>
+      <w:pPr>
+        <w:spacing w:before="100" w:beforeAutospacing="1" w:after="100" w:afterAutospacing="1"/>
+        <w:ind w:left="720"/>
+        <w:rPr>
+          <w:rFonts w:eastAsia="Times New Roman" w:cstheme="minorHAnsi"/>
+          <w:b/>
+        </w:rPr>
+      </w:pPr>
+      <w:r>
+        <w:rPr>
+          <w:rFonts w:eastAsia="Times New Roman" w:cstheme="minorHAnsi"/>
+          <w:b/>
+        </w:rPr>
+        <w:t>NOCH NICHT VOLLSTÄNDIG!</w:t>
+      </w:r>
+    </w:p>
+    <w:p>
+      <w:pPr>
+        <w:ind w:firstLine="720"/>
+        <w:rPr>
+          <w:rFonts w:ascii="Times New Roman" w:eastAsia="Times New Roman" w:hAnsi="Times New Roman" w:cs="Times New Roman"/>
+        </w:rPr>
+      </w:pPr>
+      <w:r>
+        <w:rPr>
+          <w:rFonts w:eastAsia="Times New Roman" w:cstheme="minorHAnsi"/>
+        </w:rPr>
+        <w:t xml:space="preserve">Quelle: </w:t>
+      </w:r>
+      <w:r>
+        <w:rPr>
+          <w:rFonts w:eastAsia="Times New Roman" w:cstheme="minorHAnsi"/>
+          <w:color w:val="24292E"/>
+          <w:shd w:val="clear" w:color="auto" w:fill="FFFFFF"/>
+        </w:rPr>
+        <w:t xml:space="preserve">Foliensatz Prozesse </w:t>
+      </w:r>
+      <w:proofErr w:type="spellStart"/>
+      <w:r>
+        <w:rPr>
+          <w:rFonts w:eastAsia="Times New Roman" w:cstheme="minorHAnsi"/>
+          <w:color w:val="24292E"/>
+          <w:shd w:val="clear" w:color="auto" w:fill="FFFFFF"/>
+        </w:rPr>
+        <w:t>Kao</w:t>
+      </w:r>
+      <w:proofErr w:type="spellEnd"/>
+      <w:r>
+        <w:rPr>
+          <w:rFonts w:eastAsia="Times New Roman" w:cstheme="minorHAnsi"/>
+          <w:color w:val="24292E"/>
+          <w:shd w:val="clear" w:color="auto" w:fill="FFFFFF"/>
+        </w:rPr>
+        <w:t>/</w:t>
+      </w:r>
+      <w:proofErr w:type="spellStart"/>
+      <w:r>
+        <w:rPr>
+          <w:rFonts w:eastAsia="Times New Roman" w:cstheme="minorHAnsi"/>
+          <w:color w:val="24292E"/>
+          <w:shd w:val="clear" w:color="auto" w:fill="FFFFFF"/>
+        </w:rPr>
+        <w:t>Nordholdz</w:t>
+      </w:r>
+      <w:proofErr w:type="spellEnd"/>
+      <w:r>
+        <w:rPr>
+          <w:rFonts w:eastAsia="Times New Roman" w:cstheme="minorHAnsi"/>
+          <w:color w:val="24292E"/>
+          <w:shd w:val="clear" w:color="auto" w:fill="FFFFFF"/>
+        </w:rPr>
+        <w:t xml:space="preserve"> (Folie 32, 33)</w:t>
+      </w:r>
+    </w:p>
+    <w:p>
+      <w:pPr>
+        <w:ind w:firstLine="720"/>
+        <w:rPr>
+          <w:rFonts w:ascii="Times New Roman" w:eastAsia="Times New Roman" w:hAnsi="Times New Roman" w:cs="Times New Roman"/>
+        </w:rPr>
+      </w:pPr>
+    </w:p>
+    <w:p>
+      <w:pPr>
+        <w:spacing w:before="100" w:beforeAutospacing="1" w:after="100" w:afterAutospacing="1"/>
         <w:rPr>
           <w:rFonts w:eastAsia="Times New Roman" w:cstheme="minorHAnsi"/>
           <w:b/>
           <w:sz w:val="34"/>
           <w:szCs w:val="34"/>
         </w:rPr>
-        <w:t>Aufgabe 2.4: Parallelisierung II (1 Punkt) (Theorie</w:t>
-      </w:r>
-      <w:r>
-        <w:rPr>
-          <w:rFonts w:eastAsia="Times New Roman" w:cstheme="minorHAnsi"/>
-          <w:b/>
-          <w:position w:val="12"/>
-        </w:rPr>
-        <w:t>1</w:t>
-      </w:r>
-      <w:r>
+      </w:pPr>
+    </w:p>
+    <w:p>
+      <w:pPr>
+        <w:spacing w:before="100" w:beforeAutospacing="1" w:after="100" w:afterAutospacing="1"/>
         <w:rPr>
           <w:rFonts w:eastAsia="Times New Roman" w:cstheme="minorHAnsi"/>
           <w:b/>
           <w:sz w:val="34"/>
           <w:szCs w:val="34"/>
         </w:rPr>
+      </w:pPr>
+    </w:p>
+    <w:p>
+      <w:pPr>
+        <w:spacing w:before="100" w:beforeAutospacing="1" w:after="100" w:afterAutospacing="1"/>
+        <w:rPr>
+          <w:rFonts w:eastAsia="Times New Roman" w:cstheme="minorHAnsi"/>
+          <w:b/>
+          <w:sz w:val="34"/>
+          <w:szCs w:val="34"/>
+        </w:rPr>
+      </w:pPr>
+    </w:p>
+    <w:p>
+      <w:pPr>
+        <w:spacing w:before="100" w:beforeAutospacing="1" w:after="100" w:afterAutospacing="1"/>
+        <w:rPr>
+          <w:rFonts w:eastAsia="Times New Roman" w:cstheme="minorHAnsi"/>
+          <w:b/>
+          <w:sz w:val="34"/>
+          <w:szCs w:val="34"/>
+        </w:rPr>
+      </w:pPr>
+    </w:p>
+    <w:p>
+      <w:pPr>
+        <w:spacing w:before="100" w:beforeAutospacing="1" w:after="100" w:afterAutospacing="1"/>
+        <w:rPr>
+          <w:rFonts w:eastAsia="Times New Roman" w:cstheme="minorHAnsi"/>
+          <w:b/>
+          <w:sz w:val="34"/>
+          <w:szCs w:val="34"/>
+        </w:rPr>
+      </w:pPr>
+    </w:p>
+    <w:p>
+      <w:pPr>
+        <w:spacing w:before="100" w:beforeAutospacing="1" w:after="100" w:afterAutospacing="1"/>
+        <w:rPr>
+          <w:rFonts w:eastAsia="Times New Roman" w:cstheme="minorHAnsi"/>
+          <w:b/>
+          <w:sz w:val="34"/>
+          <w:szCs w:val="34"/>
+        </w:rPr>
+      </w:pPr>
+    </w:p>
+    <w:p>
+      <w:pPr>
+        <w:spacing w:before="100" w:beforeAutospacing="1" w:after="100" w:afterAutospacing="1"/>
+        <w:rPr>
+          <w:rFonts w:eastAsia="Times New Roman" w:cstheme="minorHAnsi"/>
+          <w:b/>
+          <w:sz w:val="34"/>
+          <w:szCs w:val="34"/>
+        </w:rPr>
+      </w:pPr>
+    </w:p>
+    <w:p>
+      <w:pPr>
+        <w:spacing w:before="100" w:beforeAutospacing="1" w:after="100" w:afterAutospacing="1"/>
+        <w:rPr>
+          <w:rFonts w:eastAsia="Times New Roman" w:cstheme="minorHAnsi"/>
+          <w:b/>
+          <w:sz w:val="34"/>
+          <w:szCs w:val="34"/>
+        </w:rPr>
+      </w:pPr>
+    </w:p>
+    <w:p>
+      <w:pPr>
+        <w:spacing w:before="100" w:beforeAutospacing="1" w:after="100" w:afterAutospacing="1"/>
+        <w:rPr>
+          <w:rFonts w:eastAsia="Times New Roman" w:cstheme="minorHAnsi"/>
+          <w:b/>
+        </w:rPr>
+      </w:pPr>
+      <w:r>
+        <w:rPr>
+          <w:rFonts w:eastAsia="Times New Roman" w:cstheme="minorHAnsi"/>
+          <w:b/>
+          <w:sz w:val="34"/>
+          <w:szCs w:val="34"/>
+        </w:rPr>
+        <w:lastRenderedPageBreak/>
+        <w:t>Aufgabe 2.4: Parallelisierung II (1 Punkt) (Theorie</w:t>
+      </w:r>
+      <w:r>
+        <w:rPr>
+          <w:rFonts w:eastAsia="Times New Roman" w:cstheme="minorHAnsi"/>
+          <w:b/>
+          <w:position w:val="12"/>
+        </w:rPr>
+        <w:t>1</w:t>
+      </w:r>
+      <w:r>
+        <w:rPr>
+          <w:rFonts w:eastAsia="Times New Roman" w:cstheme="minorHAnsi"/>
+          <w:b/>
+          <w:sz w:val="34"/>
+          <w:szCs w:val="34"/>
+        </w:rPr>
         <w:t xml:space="preserve">) </w:t>
       </w:r>
       <w:r>
@@ -536,35 +1002,7 @@
           <w:rFonts w:eastAsia="Times New Roman" w:cstheme="minorHAnsi"/>
           <w:b/>
         </w:rPr>
-        <w:t>im Programm implementiert und enthalten l</w:t>
-      </w:r>
-      <w:r>
-        <w:rPr>
-          <w:rFonts w:eastAsia="Times New Roman" w:cstheme="minorHAnsi"/>
-          <w:b/>
-        </w:rPr>
-        <w:t>ä</w:t>
-      </w:r>
-      <w:r>
-        <w:rPr>
-          <w:rFonts w:eastAsia="Times New Roman" w:cstheme="minorHAnsi"/>
-          <w:b/>
-        </w:rPr>
-        <w:t>nger</w:t>
-      </w:r>
-      <w:r>
-        <w:rPr>
-          <w:rFonts w:eastAsia="Times New Roman" w:cstheme="minorHAnsi"/>
-          <w:b/>
-        </w:rPr>
-        <w:t xml:space="preserve"> </w:t>
-      </w:r>
-      <w:r>
-        <w:rPr>
-          <w:rFonts w:eastAsia="Times New Roman" w:cstheme="minorHAnsi"/>
-          <w:b/>
-        </w:rPr>
-        <w:t xml:space="preserve">laufende Berechnungen. </w:t>
+        <w:t xml:space="preserve">im Programm implementiert und enthalten länger laufende Berechnungen. </w:t>
       </w:r>
     </w:p>
     <w:p>
@@ -1170,7 +1608,6 @@
           <w:b/>
           <w:lang w:val="en-US"/>
         </w:rPr>
-        <w:lastRenderedPageBreak/>
         <w:t xml:space="preserve">    k = </w:t>
       </w:r>
       <w:proofErr w:type="spellStart"/>
@@ -1241,7 +1678,23 @@
           <w:rFonts w:eastAsia="Times New Roman" w:cstheme="minorHAnsi"/>
           <w:b/>
         </w:rPr>
-        <w:t xml:space="preserve">k; } </w:t>
+        <w:t xml:space="preserve">k; </w:t>
+      </w:r>
+    </w:p>
+    <w:p>
+      <w:pPr>
+        <w:spacing w:before="100" w:beforeAutospacing="1" w:after="100" w:afterAutospacing="1"/>
+        <w:rPr>
+          <w:rFonts w:eastAsia="Times New Roman" w:cstheme="minorHAnsi"/>
+          <w:b/>
+        </w:rPr>
+      </w:pPr>
+      <w:r>
+        <w:rPr>
+          <w:rFonts w:eastAsia="Times New Roman" w:cstheme="minorHAnsi"/>
+          <w:b/>
+        </w:rPr>
+        <w:t xml:space="preserve">} </w:t>
       </w:r>
     </w:p>
     <w:p>
@@ -1261,42 +1714,72 @@
           <w:rFonts w:eastAsia="Times New Roman" w:cstheme="minorHAnsi"/>
           <w:b/>
         </w:rPr>
-        <w:t>a)  Zeichnen Sie einen Prozessabh</w:t>
-      </w:r>
-      <w:r>
-        <w:rPr>
-          <w:rFonts w:eastAsia="Times New Roman" w:cstheme="minorHAnsi"/>
-          <w:b/>
-        </w:rPr>
-        <w:t>ä</w:t>
-      </w:r>
-      <w:r>
-        <w:rPr>
-          <w:rFonts w:eastAsia="Times New Roman" w:cstheme="minorHAnsi"/>
-          <w:b/>
-        </w:rPr>
-        <w:t>ngigkeitsgraphen, der die Abh</w:t>
-      </w:r>
-      <w:r>
-        <w:rPr>
-          <w:rFonts w:eastAsia="Times New Roman" w:cstheme="minorHAnsi"/>
-          <w:b/>
-        </w:rPr>
-        <w:t>ä</w:t>
-      </w:r>
-      <w:r>
-        <w:rPr>
-          <w:rFonts w:eastAsia="Times New Roman" w:cstheme="minorHAnsi"/>
-          <w:b/>
-        </w:rPr>
-        <w:t xml:space="preserve">ngigkeiten der einzelnen Jobs dar- stellt. Jede aufgerufene Funktion soll dabei einem Task bzw. Prozess/Thread entsprechen. (0,5 Punkte) </w:t>
-      </w:r>
+        <w:t xml:space="preserve">a)  Zeichnen Sie einen Prozessabhängigkeitsgraphen, der die Abhängigkeiten der einzelnen Jobs dar- stellt. Jede aufgerufene Funktion soll dabei einem Task bzw. Prozess/Thread entsprechen. (0,5 Punkte) </w:t>
+      </w:r>
+    </w:p>
+    <w:p>
+      <w:pPr>
+        <w:rPr>
+          <w:rFonts w:cstheme="minorHAnsi"/>
+          <w:b/>
+          <w:noProof/>
+        </w:rPr>
+      </w:pPr>
+      <w:r>
+        <w:rPr>
+          <w:rFonts w:cstheme="minorHAnsi"/>
+          <w:noProof/>
+        </w:rPr>
+        <w:drawing>
+          <wp:inline distT="0" distB="0" distL="0" distR="0" wp14:anchorId="2748DFC8" wp14:editId="31BDD2B9">
+            <wp:extent cx="5103455" cy="3801979"/>
+            <wp:effectExtent l="0" t="0" r="2540" b="0"/>
+            <wp:docPr id="2" name="Picture 2"/>
+            <wp:cNvGraphicFramePr>
+              <a:graphicFrameLocks xmlns:a="http://schemas.openxmlformats.org/drawingml/2006/main" noChangeAspect="1"/>
+            </wp:cNvGraphicFramePr>
+            <a:graphic xmlns:a="http://schemas.openxmlformats.org/drawingml/2006/main">
+              <a:graphicData uri="http://schemas.openxmlformats.org/drawingml/2006/picture">
+                <pic:pic xmlns:pic="http://schemas.openxmlformats.org/drawingml/2006/picture">
+                  <pic:nvPicPr>
+                    <pic:cNvPr id="2" name="Screenshot 2019-05-15 14.49.08.png"/>
+                    <pic:cNvPicPr/>
+                  </pic:nvPicPr>
+                  <pic:blipFill>
+                    <a:blip r:embed="rId5" cstate="print">
+                      <a:extLst>
+                        <a:ext uri="{28A0092B-C50C-407E-A947-70E740481C1C}">
+                          <a14:useLocalDpi xmlns:a14="http://schemas.microsoft.com/office/drawing/2010/main" val="0"/>
+                        </a:ext>
+                      </a:extLst>
+                    </a:blip>
+                    <a:stretch>
+                      <a:fillRect/>
+                    </a:stretch>
+                  </pic:blipFill>
+                  <pic:spPr>
+                    <a:xfrm>
+                      <a:off x="0" y="0"/>
+                      <a:ext cx="5111672" cy="3808100"/>
+                    </a:xfrm>
+                    <a:prstGeom prst="rect">
+                      <a:avLst/>
+                    </a:prstGeom>
+                  </pic:spPr>
+                </pic:pic>
+              </a:graphicData>
+            </a:graphic>
+          </wp:inline>
+        </w:drawing>
+      </w:r>
+      <w:bookmarkStart w:id="0" w:name="_GoBack"/>
+      <w:bookmarkEnd w:id="0"/>
     </w:p>
     <w:p>
       <w:pPr>
         <w:numPr>
           <w:ilvl w:val="0"/>
-          <w:numId w:val="2"/>
+          <w:numId w:val="3"/>
         </w:numPr>
         <w:spacing w:before="100" w:beforeAutospacing="1" w:after="100" w:afterAutospacing="1"/>
         <w:rPr>
@@ -1309,6 +1792,7 @@
           <w:rFonts w:eastAsia="Times New Roman" w:cstheme="minorHAnsi"/>
           <w:b/>
         </w:rPr>
+        <w:lastRenderedPageBreak/>
         <w:t xml:space="preserve">b)  Schreiben Sie basierend auf dem Graphen ein Programm in Pseudocode mit </w:t>
       </w:r>
       <w:proofErr w:type="spellStart"/>
@@ -1341,28 +1825,340 @@
           <w:rFonts w:eastAsia="Times New Roman" w:cstheme="minorHAnsi"/>
           <w:b/>
         </w:rPr>
-        <w:t>, das die Jobs m</w:t>
-      </w:r>
-      <w:r>
-        <w:rPr>
-          <w:rFonts w:eastAsia="Times New Roman" w:cstheme="minorHAnsi"/>
-          <w:b/>
-        </w:rPr>
-        <w:t>ö</w:t>
-      </w:r>
-      <w:r>
-        <w:rPr>
-          <w:rFonts w:eastAsia="Times New Roman" w:cstheme="minorHAnsi"/>
-          <w:b/>
-        </w:rPr>
-        <w:t xml:space="preserve">glichst effizient abarbeitet. (0,5 Punkte) </w:t>
+        <w:t>, das die Jobs möglichst effizient abarbeitet. (0,5 Punkte</w:t>
+      </w:r>
+      <w:r>
+        <w:rPr>
+          <w:rFonts w:eastAsia="Times New Roman" w:cstheme="minorHAnsi"/>
+          <w:b/>
+        </w:rPr>
+        <w:t>)</w:t>
+      </w:r>
+    </w:p>
+    <w:p>
+      <w:pPr>
+        <w:spacing w:before="100" w:beforeAutospacing="1" w:after="100" w:afterAutospacing="1"/>
+        <w:ind w:left="720"/>
+        <w:rPr>
+          <w:rFonts w:eastAsia="Times New Roman" w:cstheme="minorHAnsi"/>
+        </w:rPr>
+      </w:pPr>
+      <w:proofErr w:type="spellStart"/>
+      <w:r>
+        <w:rPr>
+          <w:rFonts w:eastAsia="Times New Roman" w:cstheme="minorHAnsi"/>
+        </w:rPr>
+        <w:t>fork</w:t>
+      </w:r>
+      <w:proofErr w:type="spellEnd"/>
+      <w:r>
+        <w:rPr>
+          <w:rFonts w:eastAsia="Times New Roman" w:cstheme="minorHAnsi"/>
+        </w:rPr>
+        <w:t>(H)</w:t>
+      </w:r>
+    </w:p>
+    <w:p>
+      <w:pPr>
+        <w:spacing w:before="100" w:beforeAutospacing="1" w:after="100" w:afterAutospacing="1"/>
+        <w:ind w:left="720"/>
+        <w:rPr>
+          <w:rFonts w:eastAsia="Times New Roman" w:cstheme="minorHAnsi"/>
+        </w:rPr>
+      </w:pPr>
+      <w:proofErr w:type="spellStart"/>
+      <w:r>
+        <w:rPr>
+          <w:rFonts w:eastAsia="Times New Roman" w:cstheme="minorHAnsi"/>
+        </w:rPr>
+        <w:t>fork</w:t>
+      </w:r>
+      <w:proofErr w:type="spellEnd"/>
+      <w:r>
+        <w:rPr>
+          <w:rFonts w:eastAsia="Times New Roman" w:cstheme="minorHAnsi"/>
+        </w:rPr>
+        <w:t>(E)</w:t>
+      </w:r>
+    </w:p>
+    <w:p>
+      <w:pPr>
+        <w:spacing w:before="100" w:beforeAutospacing="1" w:after="100" w:afterAutospacing="1"/>
+        <w:ind w:left="720"/>
+        <w:rPr>
+          <w:rFonts w:eastAsia="Times New Roman" w:cstheme="minorHAnsi"/>
+        </w:rPr>
+      </w:pPr>
+      <w:r>
+        <w:rPr>
+          <w:rFonts w:eastAsia="Times New Roman" w:cstheme="minorHAnsi"/>
+        </w:rPr>
+        <w:t>A</w:t>
+      </w:r>
+    </w:p>
+    <w:p>
+      <w:pPr>
+        <w:spacing w:before="100" w:beforeAutospacing="1" w:after="100" w:afterAutospacing="1"/>
+        <w:ind w:left="720"/>
+        <w:rPr>
+          <w:rFonts w:eastAsia="Times New Roman" w:cstheme="minorHAnsi"/>
+        </w:rPr>
+      </w:pPr>
+      <w:proofErr w:type="spellStart"/>
+      <w:r>
+        <w:rPr>
+          <w:rFonts w:eastAsia="Times New Roman" w:cstheme="minorHAnsi"/>
+        </w:rPr>
+        <w:t>Fork</w:t>
+      </w:r>
+      <w:proofErr w:type="spellEnd"/>
+      <w:r>
+        <w:rPr>
+          <w:rFonts w:eastAsia="Times New Roman" w:cstheme="minorHAnsi"/>
+        </w:rPr>
+        <w:t>(B)</w:t>
+      </w:r>
+    </w:p>
+    <w:p>
+      <w:pPr>
+        <w:spacing w:before="100" w:beforeAutospacing="1" w:after="100" w:afterAutospacing="1"/>
+        <w:ind w:left="720"/>
+        <w:rPr>
+          <w:rFonts w:eastAsia="Times New Roman" w:cstheme="minorHAnsi"/>
+        </w:rPr>
+      </w:pPr>
+      <w:r>
+        <w:rPr>
+          <w:rFonts w:eastAsia="Times New Roman" w:cstheme="minorHAnsi"/>
+        </w:rPr>
+        <w:t>C</w:t>
+      </w:r>
+    </w:p>
+    <w:p>
+      <w:pPr>
+        <w:spacing w:before="100" w:beforeAutospacing="1" w:after="100" w:afterAutospacing="1"/>
+        <w:ind w:left="720"/>
+        <w:rPr>
+          <w:rFonts w:eastAsia="Times New Roman" w:cstheme="minorHAnsi"/>
+        </w:rPr>
+      </w:pPr>
+      <w:proofErr w:type="spellStart"/>
+      <w:r>
+        <w:rPr>
+          <w:rFonts w:eastAsia="Times New Roman" w:cstheme="minorHAnsi"/>
+        </w:rPr>
+        <w:t>Fork</w:t>
+      </w:r>
+      <w:proofErr w:type="spellEnd"/>
+      <w:r>
+        <w:rPr>
+          <w:rFonts w:eastAsia="Times New Roman" w:cstheme="minorHAnsi"/>
+        </w:rPr>
+        <w:t>(D)</w:t>
+      </w:r>
+    </w:p>
+    <w:p>
+      <w:pPr>
+        <w:spacing w:before="100" w:beforeAutospacing="1" w:after="100" w:afterAutospacing="1"/>
+        <w:ind w:left="720"/>
+        <w:rPr>
+          <w:rFonts w:eastAsia="Times New Roman" w:cstheme="minorHAnsi"/>
+        </w:rPr>
+      </w:pPr>
+      <w:proofErr w:type="spellStart"/>
+      <w:r>
+        <w:rPr>
+          <w:rFonts w:eastAsia="Times New Roman" w:cstheme="minorHAnsi"/>
+        </w:rPr>
+        <w:t>Join</w:t>
+      </w:r>
+      <w:proofErr w:type="spellEnd"/>
+      <w:r>
+        <w:rPr>
+          <w:rFonts w:eastAsia="Times New Roman" w:cstheme="minorHAnsi"/>
+        </w:rPr>
+        <w:t>(E)</w:t>
+      </w:r>
+    </w:p>
+    <w:p>
+      <w:pPr>
+        <w:spacing w:before="100" w:beforeAutospacing="1" w:after="100" w:afterAutospacing="1"/>
+        <w:ind w:left="720"/>
+        <w:rPr>
+          <w:rFonts w:eastAsia="Times New Roman" w:cstheme="minorHAnsi"/>
+        </w:rPr>
+      </w:pPr>
+      <w:r>
+        <w:rPr>
+          <w:rFonts w:eastAsia="Times New Roman" w:cstheme="minorHAnsi"/>
+        </w:rPr>
+        <w:t>F</w:t>
+      </w:r>
+    </w:p>
+    <w:p>
+      <w:pPr>
+        <w:spacing w:before="100" w:beforeAutospacing="1" w:after="100" w:afterAutospacing="1"/>
+        <w:ind w:left="720"/>
+        <w:rPr>
+          <w:rFonts w:eastAsia="Times New Roman" w:cstheme="minorHAnsi"/>
+        </w:rPr>
+      </w:pPr>
+      <w:proofErr w:type="spellStart"/>
+      <w:r>
+        <w:rPr>
+          <w:rFonts w:eastAsia="Times New Roman" w:cstheme="minorHAnsi"/>
+        </w:rPr>
+        <w:t>Join</w:t>
+      </w:r>
+      <w:proofErr w:type="spellEnd"/>
+      <w:r>
+        <w:rPr>
+          <w:rFonts w:eastAsia="Times New Roman" w:cstheme="minorHAnsi"/>
+        </w:rPr>
+        <w:t>(D)</w:t>
+      </w:r>
+    </w:p>
+    <w:p>
+      <w:pPr>
+        <w:spacing w:before="100" w:beforeAutospacing="1" w:after="100" w:afterAutospacing="1"/>
+        <w:ind w:left="720"/>
+        <w:rPr>
+          <w:rFonts w:eastAsia="Times New Roman" w:cstheme="minorHAnsi"/>
+        </w:rPr>
+      </w:pPr>
+      <w:r>
+        <w:rPr>
+          <w:rFonts w:eastAsia="Times New Roman" w:cstheme="minorHAnsi"/>
+        </w:rPr>
+        <w:t>G</w:t>
+      </w:r>
+    </w:p>
+    <w:p>
+      <w:pPr>
+        <w:spacing w:before="100" w:beforeAutospacing="1" w:after="100" w:afterAutospacing="1"/>
+        <w:ind w:left="720"/>
+        <w:rPr>
+          <w:rFonts w:eastAsia="Times New Roman" w:cstheme="minorHAnsi"/>
+        </w:rPr>
+      </w:pPr>
+      <w:proofErr w:type="spellStart"/>
+      <w:r>
+        <w:rPr>
+          <w:rFonts w:eastAsia="Times New Roman" w:cstheme="minorHAnsi"/>
+        </w:rPr>
+        <w:t>Fork</w:t>
+      </w:r>
+      <w:proofErr w:type="spellEnd"/>
+      <w:r>
+        <w:rPr>
+          <w:rFonts w:eastAsia="Times New Roman" w:cstheme="minorHAnsi"/>
+        </w:rPr>
+        <w:t>(I)</w:t>
+      </w:r>
+    </w:p>
+    <w:p>
+      <w:pPr>
+        <w:spacing w:before="100" w:beforeAutospacing="1" w:after="100" w:afterAutospacing="1"/>
+        <w:ind w:left="720"/>
+        <w:rPr>
+          <w:rFonts w:eastAsia="Times New Roman" w:cstheme="minorHAnsi"/>
+        </w:rPr>
+      </w:pPr>
+      <w:proofErr w:type="spellStart"/>
+      <w:r>
+        <w:rPr>
+          <w:rFonts w:eastAsia="Times New Roman" w:cstheme="minorHAnsi"/>
+        </w:rPr>
+        <w:t>Join</w:t>
+      </w:r>
+      <w:proofErr w:type="spellEnd"/>
+      <w:r>
+        <w:rPr>
+          <w:rFonts w:eastAsia="Times New Roman" w:cstheme="minorHAnsi"/>
+        </w:rPr>
+        <w:t>(B)</w:t>
+      </w:r>
+    </w:p>
+    <w:p>
+      <w:pPr>
+        <w:spacing w:before="100" w:beforeAutospacing="1" w:after="100" w:afterAutospacing="1"/>
+        <w:ind w:left="720"/>
+        <w:rPr>
+          <w:rFonts w:eastAsia="Times New Roman" w:cstheme="minorHAnsi"/>
+        </w:rPr>
+      </w:pPr>
+      <w:r>
+        <w:rPr>
+          <w:rFonts w:eastAsia="Times New Roman" w:cstheme="minorHAnsi"/>
+        </w:rPr>
+        <w:t>J</w:t>
+      </w:r>
+    </w:p>
+    <w:p>
+      <w:pPr>
+        <w:spacing w:before="100" w:beforeAutospacing="1" w:after="100" w:afterAutospacing="1"/>
+        <w:ind w:left="720"/>
+        <w:rPr>
+          <w:rFonts w:eastAsia="Times New Roman" w:cstheme="minorHAnsi"/>
+        </w:rPr>
+      </w:pPr>
+      <w:proofErr w:type="spellStart"/>
+      <w:r>
+        <w:rPr>
+          <w:rFonts w:eastAsia="Times New Roman" w:cstheme="minorHAnsi"/>
+        </w:rPr>
+        <w:t>Join</w:t>
+      </w:r>
+      <w:proofErr w:type="spellEnd"/>
+      <w:r>
+        <w:rPr>
+          <w:rFonts w:eastAsia="Times New Roman" w:cstheme="minorHAnsi"/>
+        </w:rPr>
+        <w:t>(I)</w:t>
+      </w:r>
+    </w:p>
+    <w:p>
+      <w:pPr>
+        <w:spacing w:before="100" w:beforeAutospacing="1" w:after="100" w:afterAutospacing="1"/>
+        <w:ind w:left="720"/>
+        <w:rPr>
+          <w:rFonts w:eastAsia="Times New Roman" w:cstheme="minorHAnsi"/>
+        </w:rPr>
+      </w:pPr>
+      <w:r>
+        <w:rPr>
+          <w:rFonts w:eastAsia="Times New Roman" w:cstheme="minorHAnsi"/>
+        </w:rPr>
+        <w:t>K</w:t>
       </w:r>
     </w:p>
     <w:p>
       <w:pPr>
         <w:rPr>
           <w:rFonts w:cstheme="minorHAnsi"/>
-          <w:b/>
+          <w:noProof/>
+        </w:rPr>
+      </w:pPr>
+    </w:p>
+    <w:p>
+      <w:pPr>
+        <w:rPr>
+          <w:rFonts w:cstheme="minorHAnsi"/>
+        </w:rPr>
+      </w:pPr>
+    </w:p>
+    <w:p>
+      <w:pPr>
+        <w:rPr>
+          <w:rFonts w:cstheme="minorHAnsi"/>
+          <w:noProof/>
+        </w:rPr>
+      </w:pPr>
+    </w:p>
+    <w:p>
+      <w:pPr>
+        <w:rPr>
+          <w:rFonts w:cstheme="minorHAnsi"/>
         </w:rPr>
       </w:pPr>
     </w:p>
@@ -1381,7 +2177,118 @@
   <w:abstractNum w:abstractNumId="0" w15:restartNumberingAfterBreak="0">
     <w:nsid w:val="164F060E"/>
     <w:multiLevelType w:val="multilevel"/>
-    <w:tmpl w:val="0F22F10E"/>
+    <w:tmpl w:val="67022C86"/>
+    <w:lvl w:ilvl="0">
+      <w:start w:val="1"/>
+      <w:numFmt w:val="decimal"/>
+      <w:lvlText w:val="%1."/>
+      <w:lvlJc w:val="left"/>
+      <w:pPr>
+        <w:tabs>
+          <w:tab w:val="num" w:pos="720"/>
+        </w:tabs>
+        <w:ind w:left="720" w:hanging="360"/>
+      </w:pPr>
+    </w:lvl>
+    <w:lvl w:ilvl="1">
+      <w:numFmt w:val="bullet"/>
+      <w:lvlText w:val="-"/>
+      <w:lvlJc w:val="left"/>
+      <w:pPr>
+        <w:ind w:left="1440" w:hanging="360"/>
+      </w:pPr>
+      <w:rPr>
+        <w:rFonts w:ascii="Calibri" w:eastAsia="Times New Roman" w:hAnsi="Calibri" w:cs="Calibri" w:hint="default"/>
+      </w:rPr>
+    </w:lvl>
+    <w:lvl w:ilvl="2">
+      <w:start w:val="1"/>
+      <w:numFmt w:val="decimal"/>
+      <w:lvlText w:val="%3."/>
+      <w:lvlJc w:val="left"/>
+      <w:pPr>
+        <w:tabs>
+          <w:tab w:val="num" w:pos="2160"/>
+        </w:tabs>
+        <w:ind w:left="2160" w:hanging="360"/>
+      </w:pPr>
+    </w:lvl>
+    <w:lvl w:ilvl="3">
+      <w:numFmt w:val="bullet"/>
+      <w:lvlText w:val=""/>
+      <w:lvlJc w:val="left"/>
+      <w:pPr>
+        <w:ind w:left="2880" w:hanging="360"/>
+      </w:pPr>
+      <w:rPr>
+        <w:rFonts w:ascii="Wingdings" w:eastAsia="Times New Roman" w:hAnsi="Wingdings" w:cstheme="minorHAnsi" w:hint="default"/>
+      </w:rPr>
+    </w:lvl>
+    <w:lvl w:ilvl="4" w:tentative="1">
+      <w:start w:val="1"/>
+      <w:numFmt w:val="decimal"/>
+      <w:lvlText w:val="%5."/>
+      <w:lvlJc w:val="left"/>
+      <w:pPr>
+        <w:tabs>
+          <w:tab w:val="num" w:pos="3600"/>
+        </w:tabs>
+        <w:ind w:left="3600" w:hanging="360"/>
+      </w:pPr>
+    </w:lvl>
+    <w:lvl w:ilvl="5" w:tentative="1">
+      <w:start w:val="1"/>
+      <w:numFmt w:val="decimal"/>
+      <w:lvlText w:val="%6."/>
+      <w:lvlJc w:val="left"/>
+      <w:pPr>
+        <w:tabs>
+          <w:tab w:val="num" w:pos="4320"/>
+        </w:tabs>
+        <w:ind w:left="4320" w:hanging="360"/>
+      </w:pPr>
+    </w:lvl>
+    <w:lvl w:ilvl="6" w:tentative="1">
+      <w:start w:val="1"/>
+      <w:numFmt w:val="decimal"/>
+      <w:lvlText w:val="%7."/>
+      <w:lvlJc w:val="left"/>
+      <w:pPr>
+        <w:tabs>
+          <w:tab w:val="num" w:pos="5040"/>
+        </w:tabs>
+        <w:ind w:left="5040" w:hanging="360"/>
+      </w:pPr>
+    </w:lvl>
+    <w:lvl w:ilvl="7" w:tentative="1">
+      <w:start w:val="1"/>
+      <w:numFmt w:val="decimal"/>
+      <w:lvlText w:val="%8."/>
+      <w:lvlJc w:val="left"/>
+      <w:pPr>
+        <w:tabs>
+          <w:tab w:val="num" w:pos="5760"/>
+        </w:tabs>
+        <w:ind w:left="5760" w:hanging="360"/>
+      </w:pPr>
+    </w:lvl>
+    <w:lvl w:ilvl="8" w:tentative="1">
+      <w:start w:val="1"/>
+      <w:numFmt w:val="decimal"/>
+      <w:lvlText w:val="%9."/>
+      <w:lvlJc w:val="left"/>
+      <w:pPr>
+        <w:tabs>
+          <w:tab w:val="num" w:pos="6480"/>
+        </w:tabs>
+        <w:ind w:left="6480" w:hanging="360"/>
+      </w:pPr>
+    </w:lvl>
+  </w:abstractNum>
+  <w:abstractNum w:abstractNumId="1" w15:restartNumberingAfterBreak="0">
+    <w:nsid w:val="23C87AC1"/>
+    <w:multiLevelType w:val="multilevel"/>
+    <w:tmpl w:val="E2DA5A4E"/>
     <w:lvl w:ilvl="0">
       <w:start w:val="1"/>
       <w:numFmt w:val="decimal"/>
@@ -1491,7 +2398,7 @@
       </w:pPr>
     </w:lvl>
   </w:abstractNum>
-  <w:abstractNum w:abstractNumId="1" w15:restartNumberingAfterBreak="0">
+  <w:abstractNum w:abstractNumId="2" w15:restartNumberingAfterBreak="0">
     <w:nsid w:val="40676967"/>
     <w:multiLevelType w:val="multilevel"/>
     <w:tmpl w:val="E2DA5A4E"/>
@@ -1608,6 +2515,9 @@
     <w:abstractNumId w:val="0"/>
   </w:num>
   <w:num w:numId="2">
+    <w:abstractNumId w:val="2"/>
+  </w:num>
+  <w:num w:numId="3">
     <w:abstractNumId w:val="1"/>
   </w:num>
 </w:numbering>
@@ -1732,6 +2642,7 @@
     <w:lsdException w:name="HTML Sample" w:semiHidden="1" w:unhideWhenUsed="1"/>
     <w:lsdException w:name="HTML Typewriter" w:semiHidden="1" w:unhideWhenUsed="1"/>
     <w:lsdException w:name="HTML Variable" w:semiHidden="1" w:unhideWhenUsed="1"/>
+    <w:lsdException w:name="Normal Table" w:semiHidden="1" w:unhideWhenUsed="1"/>
     <w:lsdException w:name="annotation subject" w:semiHidden="1" w:unhideWhenUsed="1"/>
     <w:lsdException w:name="No List" w:semiHidden="1" w:unhideWhenUsed="1"/>
     <w:lsdException w:name="Outline List 1" w:semiHidden="1" w:unhideWhenUsed="1"/>
@@ -1778,8 +2689,10 @@
     <w:lsdException w:name="Table Subtle 2" w:semiHidden="1" w:unhideWhenUsed="1"/>
     <w:lsdException w:name="Table Web 1" w:semiHidden="1" w:unhideWhenUsed="1"/>
     <w:lsdException w:name="Table Web 2" w:semiHidden="1" w:unhideWhenUsed="1"/>
+    <w:lsdException w:name="Table Web 3" w:semiHidden="1" w:unhideWhenUsed="1"/>
     <w:lsdException w:name="Balloon Text" w:semiHidden="1" w:unhideWhenUsed="1"/>
     <w:lsdException w:name="Table Grid" w:uiPriority="39"/>
+    <w:lsdException w:name="Table Theme" w:semiHidden="1" w:unhideWhenUsed="1"/>
     <w:lsdException w:name="Placeholder Text" w:semiHidden="1"/>
     <w:lsdException w:name="No Spacing" w:uiPriority="1" w:qFormat="1"/>
     <w:lsdException w:name="Light Shading" w:uiPriority="60"/>
@@ -2093,6 +3006,44 @@
       <w:szCs w:val="20"/>
     </w:rPr>
   </w:style>
+  <w:style w:type="paragraph" w:styleId="BalloonText">
+    <w:name w:val="Balloon Text"/>
+    <w:basedOn w:val="Normal"/>
+    <w:link w:val="BalloonTextChar"/>
+    <w:uiPriority w:val="99"/>
+    <w:semiHidden/>
+    <w:unhideWhenUsed/>
+    <w:rsid w:val="006B7564"/>
+    <w:rPr>
+      <w:rFonts w:ascii="Times New Roman" w:hAnsi="Times New Roman" w:cs="Times New Roman"/>
+      <w:sz w:val="18"/>
+      <w:szCs w:val="18"/>
+    </w:rPr>
+  </w:style>
+  <w:style w:type="character" w:customStyle="1" w:styleId="BalloonTextChar">
+    <w:name w:val="Balloon Text Char"/>
+    <w:basedOn w:val="DefaultParagraphFont"/>
+    <w:link w:val="BalloonText"/>
+    <w:uiPriority w:val="99"/>
+    <w:semiHidden/>
+    <w:rsid w:val="006B7564"/>
+    <w:rPr>
+      <w:rFonts w:ascii="Times New Roman" w:hAnsi="Times New Roman" w:cs="Times New Roman"/>
+      <w:sz w:val="18"/>
+      <w:szCs w:val="18"/>
+    </w:rPr>
+  </w:style>
+  <w:style w:type="paragraph" w:styleId="ListParagraph">
+    <w:name w:val="List Paragraph"/>
+    <w:basedOn w:val="Normal"/>
+    <w:uiPriority w:val="34"/>
+    <w:qFormat/>
+    <w:rsid w:val="00A77AF2"/>
+    <w:pPr>
+      <w:ind w:left="720"/>
+      <w:contextualSpacing/>
+    </w:pPr>
+  </w:style>
 </w:styles>
 </file>
 

</xml_diff>